<commit_message>
Exporting standards to word now works
</commit_message>
<xml_diff>
--- a/src/main/resources/reports/default/default.docx
+++ b/src/main/resources/reports/default/default.docx
@@ -655,19 +655,7 @@
         <w:rPr>
           <w:lang w:val="en-US"/>
         </w:rPr>
-        <w:t>{</w:t>
-      </w:r>
-      <w:r>
-        <w:rPr>
-          <w:lang w:val="en-US"/>
-        </w:rPr>
-        <w:t>standard_id</w:t>
-      </w:r>
-      <w:r>
-        <w:rPr>
-          <w:lang w:val="en-US"/>
-        </w:rPr>
-        <w:t>}</w:t>
+        <w:t>{iso27002}</w:t>
       </w:r>
     </w:p>
     <w:sectPr>
@@ -1407,9 +1395,9 @@
 </file>
 
 <file path=word/theme/theme1.xml><?xml version="1.0" encoding="utf-8"?>
-<a:theme xmlns:a="http://schemas.openxmlformats.org/drawingml/2006/main" xmlns:r="http://schemas.openxmlformats.org/officeDocument/2006/relationships" name="Office Theme">
+<a:theme xmlns:a="http://schemas.openxmlformats.org/drawingml/2006/main" xmlns:r="http://schemas.openxmlformats.org/officeDocument/2006/relationships" name="Office">
   <a:themeElements>
-    <a:clrScheme name="Office">
+    <a:clrScheme name="LibreOffice">
       <a:dk1>
         <a:srgbClr val="000000"/>
       </a:dk1>
@@ -1417,46 +1405,46 @@
         <a:srgbClr val="ffffff"/>
       </a:lt1>
       <a:dk2>
-        <a:srgbClr val="44546a"/>
+        <a:srgbClr val="000000"/>
       </a:dk2>
       <a:lt2>
-        <a:srgbClr val="e7e6e6"/>
+        <a:srgbClr val="ffffff"/>
       </a:lt2>
       <a:accent1>
-        <a:srgbClr val="4472c4"/>
+        <a:srgbClr val="18a303"/>
       </a:accent1>
       <a:accent2>
-        <a:srgbClr val="ed7d31"/>
+        <a:srgbClr val="0369a3"/>
       </a:accent2>
       <a:accent3>
-        <a:srgbClr val="a5a5a5"/>
+        <a:srgbClr val="a33e03"/>
       </a:accent3>
       <a:accent4>
-        <a:srgbClr val="ffc000"/>
+        <a:srgbClr val="8e03a3"/>
       </a:accent4>
       <a:accent5>
-        <a:srgbClr val="5b9bd5"/>
+        <a:srgbClr val="c99c00"/>
       </a:accent5>
       <a:accent6>
-        <a:srgbClr val="70ad47"/>
+        <a:srgbClr val="c9211e"/>
       </a:accent6>
       <a:hlink>
-        <a:srgbClr val="0563c1"/>
+        <a:srgbClr val="0000ee"/>
       </a:hlink>
       <a:folHlink>
-        <a:srgbClr val="954f72"/>
+        <a:srgbClr val="551a8b"/>
       </a:folHlink>
     </a:clrScheme>
     <a:fontScheme name="Office">
       <a:majorFont>
-        <a:latin typeface="Calibri Light" panose="020F0302020204030204" pitchFamily="0" charset="1"/>
-        <a:ea typeface=""/>
-        <a:cs typeface=""/>
+        <a:latin typeface="Arial" pitchFamily="0" charset="1"/>
+        <a:ea typeface="DejaVu Sans" pitchFamily="0" charset="1"/>
+        <a:cs typeface="DejaVu Sans" pitchFamily="0" charset="1"/>
       </a:majorFont>
       <a:minorFont>
-        <a:latin typeface="Calibri" panose="020F0502020204030204" pitchFamily="0" charset="1"/>
-        <a:ea typeface=""/>
-        <a:cs typeface=""/>
+        <a:latin typeface="Arial" pitchFamily="0" charset="1"/>
+        <a:ea typeface="DejaVu Sans" pitchFamily="0" charset="1"/>
+        <a:cs typeface="DejaVu Sans" pitchFamily="0" charset="1"/>
       </a:minorFont>
     </a:fontScheme>
     <a:fmtScheme>
@@ -1464,67 +1452,25 @@
         <a:solidFill>
           <a:schemeClr val="phClr"/>
         </a:solidFill>
-        <a:gradFill>
-          <a:gsLst>
-            <a:gs pos="0">
-              <a:schemeClr val="phClr">
-                <a:lumMod val="110000"/>
-                <a:tint val="67000"/>
-              </a:schemeClr>
-            </a:gs>
-            <a:gs pos="50000">
-              <a:schemeClr val="phClr">
-                <a:lumMod val="105000"/>
-                <a:tint val="73000"/>
-              </a:schemeClr>
-            </a:gs>
-            <a:gs pos="100000">
-              <a:schemeClr val="phClr">
-                <a:lumMod val="105000"/>
-                <a:tint val="81000"/>
-              </a:schemeClr>
-            </a:gs>
-          </a:gsLst>
-          <a:lin ang="5400000" scaled="0"/>
-          <a:tileRect l="0" t="0" r="0" b="0"/>
-        </a:gradFill>
-        <a:gradFill>
-          <a:gsLst>
-            <a:gs pos="0">
-              <a:schemeClr val="phClr">
-                <a:lumMod val="102000"/>
-                <a:tint val="94000"/>
-              </a:schemeClr>
-            </a:gs>
-            <a:gs pos="50000">
-              <a:schemeClr val="phClr">
-                <a:lumMod val="100000"/>
-                <a:shade val="100000"/>
-              </a:schemeClr>
-            </a:gs>
-            <a:gs pos="100000">
-              <a:schemeClr val="phClr">
-                <a:lumMod val="99000"/>
-                <a:shade val="78000"/>
-              </a:schemeClr>
-            </a:gs>
-          </a:gsLst>
-          <a:lin ang="5400000" scaled="0"/>
-          <a:tileRect l="0" t="0" r="0" b="0"/>
-        </a:gradFill>
+        <a:solidFill>
+          <a:schemeClr val="phClr"/>
+        </a:solidFill>
+        <a:solidFill>
+          <a:schemeClr val="phClr"/>
+        </a:solidFill>
       </a:fillStyleLst>
       <a:lnStyleLst>
         <a:ln w="6350" cap="flat" cmpd="sng" algn="ctr">
           <a:prstDash val="solid"/>
-          <a:miter lim="800000"/>
+          <a:miter/>
         </a:ln>
-        <a:ln w="12700" cap="flat" cmpd="sng" algn="ctr">
+        <a:ln w="6350" cap="flat" cmpd="sng" algn="ctr">
           <a:prstDash val="solid"/>
-          <a:miter lim="800000"/>
+          <a:miter/>
         </a:ln>
-        <a:ln w="19050" cap="flat" cmpd="sng" algn="ctr">
+        <a:ln w="6350" cap="flat" cmpd="sng" algn="ctr">
           <a:prstDash val="solid"/>
-          <a:miter lim="800000"/>
+          <a:miter/>
         </a:ln>
       </a:lnStyleLst>
       <a:effectStyleLst>
@@ -1543,35 +1489,11 @@
           <a:schemeClr val="phClr"/>
         </a:solidFill>
         <a:solidFill>
-          <a:schemeClr val="phClr">
-            <a:tint val="95000"/>
-          </a:schemeClr>
+          <a:schemeClr val="phClr"/>
         </a:solidFill>
-        <a:gradFill>
-          <a:gsLst>
-            <a:gs pos="0">
-              <a:schemeClr val="phClr">
-                <a:tint val="93000"/>
-                <a:shade val="98000"/>
-                <a:lumMod val="102000"/>
-              </a:schemeClr>
-            </a:gs>
-            <a:gs pos="50000">
-              <a:schemeClr val="phClr">
-                <a:tint val="98000"/>
-                <a:shade val="90000"/>
-                <a:lumMod val="103000"/>
-              </a:schemeClr>
-            </a:gs>
-            <a:gs pos="100000">
-              <a:schemeClr val="phClr">
-                <a:shade val="63000"/>
-              </a:schemeClr>
-            </a:gs>
-          </a:gsLst>
-          <a:lin ang="5400000" scaled="0"/>
-          <a:tileRect l="0" t="0" r="0" b="0"/>
-        </a:gradFill>
+        <a:solidFill>
+          <a:schemeClr val="phClr"/>
+        </a:solidFill>
       </a:bgFillStyleLst>
     </a:fmtScheme>
   </a:themeElements>

</xml_diff>